<commit_message>
Diagrama de negocios e atualização diagrama de solução e classes
</commit_message>
<xml_diff>
--- a/documentacaoInfoGuard-Supervision.docx
+++ b/documentacaoInfoGuard-Supervision.docx
@@ -224,7 +224,7 @@
                     <v:stroke joinstyle="miter"/>
                     <v:path gradientshapeok="t" o:connecttype="rect"/>
                   </v:shapetype>
-                  <v:shape id="Caixa de Texto 112" o:spid="_x0000_s1026" type="#_x0000_t202" style="position:absolute;margin-left:97.45pt;margin-top:688.9pt;width:453pt;height:51.4pt;z-index:251661312;visibility:visible;mso-wrap-style:square;mso-width-percent:734;mso-height-percent:80;mso-wrap-distance-left:9pt;mso-wrap-distance-top:0;mso-wrap-distance-right:9pt;mso-wrap-distance-bottom:0;mso-position-horizontal:absolute;mso-position-horizontal-relative:page;mso-position-vertical:absolute;mso-position-vertical-relative:page;mso-width-percent:734;mso-height-percent:80;mso-width-relative:page;mso-height-relative:page;v-text-anchor:bottom" o:gfxdata="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" filled="f" stroked="f" strokeweight=".5pt">
+                  <v:shape id="Caixa de Texto 112" o:spid="_x0000_s1026" type="#_x0000_t202" style="position:absolute;margin-left:97.45pt;margin-top:688.9pt;width:453pt;height:51.4pt;z-index:251661312;visibility:visible;mso-wrap-style:square;mso-width-percent:734;mso-height-percent:80;mso-wrap-distance-left:9pt;mso-wrap-distance-top:0;mso-wrap-distance-right:9pt;mso-wrap-distance-bottom:0;mso-position-horizontal:absolute;mso-position-horizontal-relative:page;mso-position-vertical:absolute;mso-position-vertical-relative:page;mso-width-percent:734;mso-height-percent:80;mso-width-relative:page;mso-height-relative:page;v-text-anchor:bottom" o:gfxdata="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" filled="f" stroked="f" strokeweight=".5pt">
                     <v:textbox inset="0,0,0,0">
                       <w:txbxContent>
                         <w:sdt>
@@ -334,19 +334,8 @@
                                   <w:sz w:val="20"/>
                                   <w:szCs w:val="20"/>
                                 </w:rPr>
-                                <w:t xml:space="preserve">Rua </w:t>
+                                <w:t>Rua Haddock</w:t>
                               </w:r>
-                              <w:proofErr w:type="spellStart"/>
-                              <w:proofErr w:type="gramStart"/>
-                              <w:r>
-                                <w:rPr>
-                                  <w:color w:val="262626" w:themeColor="text1" w:themeTint="D9"/>
-                                  <w:sz w:val="20"/>
-                                  <w:szCs w:val="20"/>
-                                </w:rPr>
-                                <w:t>Haddock</w:t>
-                              </w:r>
-                              <w:proofErr w:type="spellEnd"/>
                             </w:sdtContent>
                           </w:sdt>
                           <w:r>
@@ -355,16 +344,7 @@
                               <w:sz w:val="20"/>
                               <w:szCs w:val="20"/>
                             </w:rPr>
-                            <w:t xml:space="preserve">  Lobo</w:t>
-                          </w:r>
-                          <w:proofErr w:type="gramEnd"/>
-                          <w:r>
-                            <w:rPr>
-                              <w:color w:val="262626" w:themeColor="text1" w:themeTint="D9"/>
-                              <w:sz w:val="20"/>
-                              <w:szCs w:val="20"/>
-                            </w:rPr>
-                            <w:t>, 595.</w:t>
+                            <w:t xml:space="preserve">  Lobo, 595.</w:t>
                           </w:r>
                         </w:p>
                       </w:txbxContent>
@@ -538,7 +518,7 @@
               </mc:Choice>
               <mc:Fallback>
                 <w:pict>
-                  <v:shape w14:anchorId="0F2C1CF5" id="Caixa de Texto 113" o:spid="_x0000_s1027" type="#_x0000_t202" style="position:absolute;margin-left:97.45pt;margin-top:379.65pt;width:453pt;height:41.4pt;z-index:251660288;visibility:visible;mso-wrap-style:square;mso-width-percent:734;mso-height-percent:363;mso-wrap-distance-left:9pt;mso-wrap-distance-top:0;mso-wrap-distance-right:9pt;mso-wrap-distance-bottom:0;mso-position-horizontal:absolute;mso-position-horizontal-relative:page;mso-position-vertical:absolute;mso-position-vertical-relative:page;mso-width-percent:734;mso-height-percent:363;mso-width-relative:page;mso-height-relative:page;v-text-anchor:bottom" o:gfxdata="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" filled="f" stroked="f" strokeweight=".5pt">
+                  <v:shape w14:anchorId="0F2C1CF5" id="Caixa de Texto 113" o:spid="_x0000_s1027" type="#_x0000_t202" style="position:absolute;margin-left:97.45pt;margin-top:379.65pt;width:453pt;height:41.4pt;z-index:251660288;visibility:visible;mso-wrap-style:square;mso-width-percent:734;mso-height-percent:363;mso-wrap-distance-left:9pt;mso-wrap-distance-top:0;mso-wrap-distance-right:9pt;mso-wrap-distance-bottom:0;mso-position-horizontal:absolute;mso-position-horizontal-relative:page;mso-position-vertical:absolute;mso-position-vertical-relative:page;mso-width-percent:734;mso-height-percent:363;mso-width-relative:page;mso-height-relative:page;v-text-anchor:bottom" o:gfxdata="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" filled="f" stroked="f" strokeweight=".5pt">
                     <v:textbox inset="0,0,0,0">
                       <w:txbxContent>
                         <w:p>
@@ -782,7 +762,7 @@
               </mc:Choice>
               <mc:Fallback>
                 <w:pict>
-                  <v:shape w14:anchorId="5081A0B6" id="Caixa de Texto 111" o:spid="_x0000_s1028" type="#_x0000_t202" style="position:absolute;margin-left:0;margin-top:0;width:288.25pt;height:287.5pt;z-index:251662336;visibility:visible;mso-wrap-style:square;mso-width-percent:734;mso-height-percent:363;mso-left-percent:150;mso-top-percent:91;mso-wrap-distance-left:9pt;mso-wrap-distance-top:0;mso-wrap-distance-right:9pt;mso-wrap-distance-bottom:0;mso-position-horizontal-relative:page;mso-position-vertical-relative:page;mso-width-percent:734;mso-height-percent:363;mso-left-percent:150;mso-top-percent:91;mso-width-relative:page;mso-height-relative:page;v-text-anchor:bottom" o:gfxdata="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" filled="f" stroked="f" strokeweight=".5pt">
+                  <v:shape w14:anchorId="5081A0B6" id="Caixa de Texto 111" o:spid="_x0000_s1028" type="#_x0000_t202" style="position:absolute;margin-left:0;margin-top:0;width:288.25pt;height:287.5pt;z-index:251662336;visibility:visible;mso-wrap-style:square;mso-width-percent:734;mso-height-percent:363;mso-left-percent:150;mso-top-percent:91;mso-wrap-distance-left:9pt;mso-wrap-distance-top:0;mso-wrap-distance-right:9pt;mso-wrap-distance-bottom:0;mso-position-horizontal-relative:page;mso-position-vertical-relative:page;mso-width-percent:734;mso-height-percent:363;mso-left-percent:150;mso-top-percent:91;mso-width-relative:page;mso-height-relative:page;v-text-anchor:bottom" o:gfxdata="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" filled="f" stroked="f" strokeweight=".5pt">
                     <v:textbox style="mso-fit-shape-to-text:t" inset="0,0,0,0">
                       <w:txbxContent>
                         <w:sdt>
@@ -3840,10 +3820,10 @@
           <w:szCs w:val="18"/>
         </w:rPr>
         <w:drawing>
-          <wp:inline distT="0" distB="0" distL="0" distR="0" wp14:anchorId="785C8A70" wp14:editId="396E4086">
+          <wp:inline distT="0" distB="0" distL="0" distR="0" wp14:anchorId="0A3B8DB4" wp14:editId="019071F3">
             <wp:extent cx="6336030" cy="3563620"/>
             <wp:effectExtent l="0" t="0" r="7620" b="0"/>
-            <wp:docPr id="2" name="Imagem 2"/>
+            <wp:docPr id="611248788" name="Imagem 2" descr="Diagrama&#10;&#10;Descrição gerada automaticamente"/>
             <wp:cNvGraphicFramePr>
               <a:graphicFrameLocks xmlns:a="http://schemas.openxmlformats.org/drawingml/2006/main" noChangeAspect="1"/>
             </wp:cNvGraphicFramePr>
@@ -3851,7 +3831,7 @@
               <a:graphicData uri="http://schemas.openxmlformats.org/drawingml/2006/picture">
                 <pic:pic xmlns:pic="http://schemas.openxmlformats.org/drawingml/2006/picture">
                   <pic:nvPicPr>
-                    <pic:cNvPr id="2" name="DIAGRAMA DE SOLUÇÃO (1).png"/>
+                    <pic:cNvPr id="611248788" name="Imagem 2" descr="Diagrama&#10;&#10;Descrição gerada automaticamente"/>
                     <pic:cNvPicPr/>
                   </pic:nvPicPr>
                   <pic:blipFill>
@@ -3980,6 +3960,30 @@
           <w:szCs w:val="32"/>
         </w:rPr>
       </w:pPr>
+      <w:r>
+        <w:rPr>
+          <w:rStyle w:val="normaltextrun"/>
+          <w:rFonts w:ascii="Segoe UI" w:hAnsi="Segoe UI" w:cs="Segoe UI"/>
+          <w:b/>
+          <w:bCs/>
+          <w:color w:val="2F5496"/>
+          <w:sz w:val="32"/>
+          <w:szCs w:val="32"/>
+        </w:rPr>
+        <w:t xml:space="preserve">Diagrama de </w:t>
+      </w:r>
+      <w:r>
+        <w:rPr>
+          <w:rStyle w:val="normaltextrun"/>
+          <w:rFonts w:ascii="Segoe UI" w:hAnsi="Segoe UI" w:cs="Segoe UI"/>
+          <w:b/>
+          <w:bCs/>
+          <w:color w:val="2F5496"/>
+          <w:sz w:val="32"/>
+          <w:szCs w:val="32"/>
+        </w:rPr>
+        <w:t>Negócios</w:t>
+      </w:r>
     </w:p>
     <w:p>
       <w:pPr>
@@ -3997,6 +4001,58 @@
           <w:szCs w:val="32"/>
         </w:rPr>
       </w:pPr>
+      <w:r>
+        <w:rPr>
+          <w:rFonts w:ascii="Segoe UI" w:hAnsi="Segoe UI" w:cs="Segoe UI"/>
+          <w:b/>
+          <w:bCs/>
+          <w:noProof/>
+          <w:color w:val="2F5496"/>
+          <w:sz w:val="32"/>
+          <w:szCs w:val="32"/>
+        </w:rPr>
+        <w:drawing>
+          <wp:inline distT="0" distB="0" distL="0" distR="0" wp14:anchorId="36AC2E07" wp14:editId="28A9BC64">
+            <wp:extent cx="6336030" cy="3563620"/>
+            <wp:effectExtent l="0" t="0" r="7620" b="0"/>
+            <wp:docPr id="714830230" name="Imagem 1" descr="Uma imagem contendo Linha do tempo&#10;&#10;Descrição gerada automaticamente"/>
+            <wp:cNvGraphicFramePr>
+              <a:graphicFrameLocks xmlns:a="http://schemas.openxmlformats.org/drawingml/2006/main" noChangeAspect="1"/>
+            </wp:cNvGraphicFramePr>
+            <a:graphic xmlns:a="http://schemas.openxmlformats.org/drawingml/2006/main">
+              <a:graphicData uri="http://schemas.openxmlformats.org/drawingml/2006/picture">
+                <pic:pic xmlns:pic="http://schemas.openxmlformats.org/drawingml/2006/picture">
+                  <pic:nvPicPr>
+                    <pic:cNvPr id="714830230" name="Imagem 1" descr="Uma imagem contendo Linha do tempo&#10;&#10;Descrição gerada automaticamente"/>
+                    <pic:cNvPicPr/>
+                  </pic:nvPicPr>
+                  <pic:blipFill>
+                    <a:blip r:embed="rId14" cstate="print">
+                      <a:extLst>
+                        <a:ext uri="{28A0092B-C50C-407E-A947-70E740481C1C}">
+                          <a14:useLocalDpi xmlns:a14="http://schemas.microsoft.com/office/drawing/2010/main" val="0"/>
+                        </a:ext>
+                      </a:extLst>
+                    </a:blip>
+                    <a:stretch>
+                      <a:fillRect/>
+                    </a:stretch>
+                  </pic:blipFill>
+                  <pic:spPr>
+                    <a:xfrm>
+                      <a:off x="0" y="0"/>
+                      <a:ext cx="6336030" cy="3563620"/>
+                    </a:xfrm>
+                    <a:prstGeom prst="rect">
+                      <a:avLst/>
+                    </a:prstGeom>
+                  </pic:spPr>
+                </pic:pic>
+              </a:graphicData>
+            </a:graphic>
+          </wp:inline>
+        </w:drawing>
+      </w:r>
     </w:p>
     <w:p>
       <w:pPr>
@@ -4090,6 +4146,16 @@
         <w:jc w:val="both"/>
         <w:textAlignment w:val="baseline"/>
         <w:rPr>
+          <w:rStyle w:val="eop"/>
+          <w:rFonts w:ascii="Segoe UI" w:hAnsi="Segoe UI" w:cs="Segoe UI"/>
+          <w:color w:val="2F5496"/>
+          <w:sz w:val="32"/>
+          <w:szCs w:val="32"/>
+        </w:rPr>
+      </w:pPr>
+      <w:proofErr w:type="spellStart"/>
+      <w:r>
+        <w:rPr>
           <w:rStyle w:val="normaltextrun"/>
           <w:rFonts w:ascii="Segoe UI" w:hAnsi="Segoe UI" w:cs="Segoe UI"/>
           <w:b/>
@@ -4098,204 +4164,6 @@
           <w:sz w:val="32"/>
           <w:szCs w:val="32"/>
         </w:rPr>
-      </w:pPr>
-    </w:p>
-    <w:p>
-      <w:pPr>
-        <w:pStyle w:val="paragraph"/>
-        <w:spacing w:before="0" w:beforeAutospacing="0" w:after="0" w:afterAutospacing="0"/>
-        <w:jc w:val="both"/>
-        <w:textAlignment w:val="baseline"/>
-        <w:rPr>
-          <w:rStyle w:val="normaltextrun"/>
-          <w:rFonts w:ascii="Segoe UI" w:hAnsi="Segoe UI" w:cs="Segoe UI"/>
-          <w:b/>
-          <w:bCs/>
-          <w:color w:val="2F5496"/>
-          <w:sz w:val="32"/>
-          <w:szCs w:val="32"/>
-        </w:rPr>
-      </w:pPr>
-    </w:p>
-    <w:p>
-      <w:pPr>
-        <w:pStyle w:val="paragraph"/>
-        <w:spacing w:before="0" w:beforeAutospacing="0" w:after="0" w:afterAutospacing="0"/>
-        <w:jc w:val="both"/>
-        <w:textAlignment w:val="baseline"/>
-        <w:rPr>
-          <w:rStyle w:val="normaltextrun"/>
-          <w:rFonts w:ascii="Segoe UI" w:hAnsi="Segoe UI" w:cs="Segoe UI"/>
-          <w:b/>
-          <w:bCs/>
-          <w:color w:val="2F5496"/>
-          <w:sz w:val="32"/>
-          <w:szCs w:val="32"/>
-        </w:rPr>
-      </w:pPr>
-    </w:p>
-    <w:p>
-      <w:pPr>
-        <w:pStyle w:val="paragraph"/>
-        <w:spacing w:before="0" w:beforeAutospacing="0" w:after="0" w:afterAutospacing="0"/>
-        <w:jc w:val="both"/>
-        <w:textAlignment w:val="baseline"/>
-        <w:rPr>
-          <w:rStyle w:val="normaltextrun"/>
-          <w:rFonts w:ascii="Segoe UI" w:hAnsi="Segoe UI" w:cs="Segoe UI"/>
-          <w:b/>
-          <w:bCs/>
-          <w:color w:val="2F5496"/>
-          <w:sz w:val="32"/>
-          <w:szCs w:val="32"/>
-        </w:rPr>
-      </w:pPr>
-    </w:p>
-    <w:p>
-      <w:pPr>
-        <w:pStyle w:val="paragraph"/>
-        <w:spacing w:before="0" w:beforeAutospacing="0" w:after="0" w:afterAutospacing="0"/>
-        <w:jc w:val="both"/>
-        <w:textAlignment w:val="baseline"/>
-        <w:rPr>
-          <w:rStyle w:val="normaltextrun"/>
-          <w:rFonts w:ascii="Segoe UI" w:hAnsi="Segoe UI" w:cs="Segoe UI"/>
-          <w:b/>
-          <w:bCs/>
-          <w:color w:val="2F5496"/>
-          <w:sz w:val="32"/>
-          <w:szCs w:val="32"/>
-        </w:rPr>
-      </w:pPr>
-    </w:p>
-    <w:p>
-      <w:pPr>
-        <w:pStyle w:val="paragraph"/>
-        <w:spacing w:before="0" w:beforeAutospacing="0" w:after="0" w:afterAutospacing="0"/>
-        <w:jc w:val="both"/>
-        <w:textAlignment w:val="baseline"/>
-        <w:rPr>
-          <w:rStyle w:val="normaltextrun"/>
-          <w:rFonts w:ascii="Segoe UI" w:hAnsi="Segoe UI" w:cs="Segoe UI"/>
-          <w:b/>
-          <w:bCs/>
-          <w:color w:val="2F5496"/>
-          <w:sz w:val="32"/>
-          <w:szCs w:val="32"/>
-        </w:rPr>
-      </w:pPr>
-    </w:p>
-    <w:p>
-      <w:pPr>
-        <w:pStyle w:val="paragraph"/>
-        <w:spacing w:before="0" w:beforeAutospacing="0" w:after="0" w:afterAutospacing="0"/>
-        <w:jc w:val="both"/>
-        <w:textAlignment w:val="baseline"/>
-        <w:rPr>
-          <w:rStyle w:val="normaltextrun"/>
-          <w:rFonts w:ascii="Segoe UI" w:hAnsi="Segoe UI" w:cs="Segoe UI"/>
-          <w:b/>
-          <w:bCs/>
-          <w:color w:val="2F5496"/>
-          <w:sz w:val="32"/>
-          <w:szCs w:val="32"/>
-        </w:rPr>
-      </w:pPr>
-    </w:p>
-    <w:p>
-      <w:pPr>
-        <w:pStyle w:val="paragraph"/>
-        <w:spacing w:before="0" w:beforeAutospacing="0" w:after="0" w:afterAutospacing="0"/>
-        <w:jc w:val="both"/>
-        <w:textAlignment w:val="baseline"/>
-        <w:rPr>
-          <w:rStyle w:val="normaltextrun"/>
-          <w:rFonts w:ascii="Segoe UI" w:hAnsi="Segoe UI" w:cs="Segoe UI"/>
-          <w:b/>
-          <w:bCs/>
-          <w:color w:val="2F5496"/>
-          <w:sz w:val="32"/>
-          <w:szCs w:val="32"/>
-        </w:rPr>
-      </w:pPr>
-    </w:p>
-    <w:p>
-      <w:pPr>
-        <w:pStyle w:val="paragraph"/>
-        <w:spacing w:before="0" w:beforeAutospacing="0" w:after="0" w:afterAutospacing="0"/>
-        <w:jc w:val="both"/>
-        <w:textAlignment w:val="baseline"/>
-        <w:rPr>
-          <w:rStyle w:val="normaltextrun"/>
-          <w:rFonts w:ascii="Segoe UI" w:hAnsi="Segoe UI" w:cs="Segoe UI"/>
-          <w:b/>
-          <w:bCs/>
-          <w:color w:val="2F5496"/>
-          <w:sz w:val="32"/>
-          <w:szCs w:val="32"/>
-        </w:rPr>
-      </w:pPr>
-    </w:p>
-    <w:p>
-      <w:pPr>
-        <w:pStyle w:val="paragraph"/>
-        <w:spacing w:before="0" w:beforeAutospacing="0" w:after="0" w:afterAutospacing="0"/>
-        <w:jc w:val="both"/>
-        <w:textAlignment w:val="baseline"/>
-        <w:rPr>
-          <w:rStyle w:val="normaltextrun"/>
-          <w:rFonts w:ascii="Segoe UI" w:hAnsi="Segoe UI" w:cs="Segoe UI"/>
-          <w:b/>
-          <w:bCs/>
-          <w:color w:val="2F5496"/>
-          <w:sz w:val="32"/>
-          <w:szCs w:val="32"/>
-        </w:rPr>
-      </w:pPr>
-    </w:p>
-    <w:p>
-      <w:pPr>
-        <w:pStyle w:val="paragraph"/>
-        <w:spacing w:before="0" w:beforeAutospacing="0" w:after="0" w:afterAutospacing="0"/>
-        <w:jc w:val="both"/>
-        <w:textAlignment w:val="baseline"/>
-        <w:rPr>
-          <w:rStyle w:val="normaltextrun"/>
-          <w:rFonts w:ascii="Segoe UI" w:hAnsi="Segoe UI" w:cs="Segoe UI"/>
-          <w:b/>
-          <w:bCs/>
-          <w:color w:val="2F5496"/>
-          <w:sz w:val="32"/>
-          <w:szCs w:val="32"/>
-        </w:rPr>
-      </w:pPr>
-    </w:p>
-    <w:p>
-      <w:pPr>
-        <w:pStyle w:val="paragraph"/>
-        <w:spacing w:before="0" w:beforeAutospacing="0" w:after="0" w:afterAutospacing="0"/>
-        <w:jc w:val="both"/>
-        <w:textAlignment w:val="baseline"/>
-        <w:rPr>
-          <w:rStyle w:val="eop"/>
-          <w:rFonts w:ascii="Segoe UI" w:hAnsi="Segoe UI" w:cs="Segoe UI"/>
-          <w:color w:val="2F5496"/>
-          <w:sz w:val="32"/>
-          <w:szCs w:val="32"/>
-        </w:rPr>
-      </w:pPr>
-      <w:proofErr w:type="spellStart"/>
-      <w:r>
-        <w:rPr>
-          <w:rStyle w:val="normaltextrun"/>
-          <w:rFonts w:ascii="Segoe UI" w:hAnsi="Segoe UI" w:cs="Segoe UI"/>
-          <w:b/>
-          <w:bCs/>
-          <w:color w:val="2F5496"/>
-          <w:sz w:val="32"/>
-          <w:szCs w:val="32"/>
-        </w:rPr>
-        <w:lastRenderedPageBreak/>
         <w:t>Wireframe</w:t>
       </w:r>
       <w:proofErr w:type="spellEnd"/>
@@ -4436,7 +4304,7 @@
           <w:szCs w:val="18"/>
         </w:rPr>
         <w:drawing>
-          <wp:inline distT="0" distB="0" distL="0" distR="0" wp14:anchorId="318DB266" wp14:editId="71A45904">
+          <wp:inline distT="0" distB="0" distL="0" distR="0" wp14:anchorId="318DB266" wp14:editId="37804B61">
             <wp:extent cx="6381034" cy="3589331"/>
             <wp:effectExtent l="0" t="0" r="1270" b="0"/>
             <wp:docPr id="18" name="Imagem 18" descr="C:\Users\Samsung\AppData\Local\Temp\Rar$DRa6416.17016\usuario.png"/>
@@ -4453,7 +4321,7 @@
                     </pic:cNvPicPr>
                   </pic:nvPicPr>
                   <pic:blipFill>
-                    <a:blip r:embed="rId14" cstate="print">
+                    <a:blip r:embed="rId15" cstate="print">
                       <a:extLst>
                         <a:ext uri="{28A0092B-C50C-407E-A947-70E740481C1C}">
                           <a14:useLocalDpi xmlns:a14="http://schemas.microsoft.com/office/drawing/2010/main" val="0"/>
@@ -4523,7 +4391,7 @@
                     </pic:cNvPicPr>
                   </pic:nvPicPr>
                   <pic:blipFill>
-                    <a:blip r:embed="rId15" cstate="print">
+                    <a:blip r:embed="rId16" cstate="print">
                       <a:extLst>
                         <a:ext uri="{28A0092B-C50C-407E-A947-70E740481C1C}">
                           <a14:useLocalDpi xmlns:a14="http://schemas.microsoft.com/office/drawing/2010/main" val="0"/>
@@ -4591,7 +4459,7 @@
         </w:rPr>
         <w:lastRenderedPageBreak/>
         <w:drawing>
-          <wp:inline distT="0" distB="0" distL="0" distR="0" wp14:anchorId="752992D5" wp14:editId="02116D8D">
+          <wp:inline distT="0" distB="0" distL="0" distR="0" wp14:anchorId="752992D5" wp14:editId="609461FF">
             <wp:extent cx="6399458" cy="3599694"/>
             <wp:effectExtent l="0" t="0" r="1905" b="1270"/>
             <wp:docPr id="16" name="Imagem 16" descr="C:\Users\Samsung\AppData\Local\Temp\Rar$DRa6416.17016\Tela de relatorios (2).png"/>
@@ -4608,7 +4476,7 @@
                     </pic:cNvPicPr>
                   </pic:nvPicPr>
                   <pic:blipFill>
-                    <a:blip r:embed="rId16" cstate="print">
+                    <a:blip r:embed="rId17" cstate="print">
                       <a:extLst>
                         <a:ext uri="{28A0092B-C50C-407E-A947-70E740481C1C}">
                           <a14:useLocalDpi xmlns:a14="http://schemas.microsoft.com/office/drawing/2010/main" val="0"/>
@@ -4647,7 +4515,7 @@
           <w:szCs w:val="18"/>
         </w:rPr>
         <w:drawing>
-          <wp:inline distT="0" distB="0" distL="0" distR="0" wp14:anchorId="56F2F581" wp14:editId="1B9D7154">
+          <wp:inline distT="0" distB="0" distL="0" distR="0" wp14:anchorId="56F2F581" wp14:editId="4EAD11E5">
             <wp:extent cx="6278880" cy="3531870"/>
             <wp:effectExtent l="0" t="0" r="7620" b="0"/>
             <wp:docPr id="15" name="Imagem 15" descr="C:\Users\Samsung\AppData\Local\Temp\Rar$DRa6416.17016\LOGIN.png"/>
@@ -4664,7 +4532,7 @@
                     </pic:cNvPicPr>
                   </pic:nvPicPr>
                   <pic:blipFill>
-                    <a:blip r:embed="rId17" cstate="print">
+                    <a:blip r:embed="rId18" cstate="print">
                       <a:extLst>
                         <a:ext uri="{28A0092B-C50C-407E-A947-70E740481C1C}">
                           <a14:useLocalDpi xmlns:a14="http://schemas.microsoft.com/office/drawing/2010/main" val="0"/>
@@ -4704,7 +4572,7 @@
         </w:rPr>
         <w:lastRenderedPageBreak/>
         <w:drawing>
-          <wp:inline distT="0" distB="0" distL="0" distR="0" wp14:anchorId="41C14715" wp14:editId="064EE46A">
+          <wp:inline distT="0" distB="0" distL="0" distR="0" wp14:anchorId="41C14715" wp14:editId="44AD7D4F">
             <wp:extent cx="6309637" cy="3549171"/>
             <wp:effectExtent l="0" t="0" r="0" b="0"/>
             <wp:docPr id="14" name="Imagem 14" descr="C:\Users\Samsung\AppData\Local\Temp\Rar$DRa6416.17016\inicial.png"/>
@@ -4721,7 +4589,7 @@
                     </pic:cNvPicPr>
                   </pic:nvPicPr>
                   <pic:blipFill>
-                    <a:blip r:embed="rId18" cstate="print">
+                    <a:blip r:embed="rId19" cstate="print">
                       <a:extLst>
                         <a:ext uri="{28A0092B-C50C-407E-A947-70E740481C1C}">
                           <a14:useLocalDpi xmlns:a14="http://schemas.microsoft.com/office/drawing/2010/main" val="0"/>
@@ -4760,7 +4628,7 @@
           <w:szCs w:val="18"/>
         </w:rPr>
         <w:drawing>
-          <wp:inline distT="0" distB="0" distL="0" distR="0" wp14:anchorId="2ED0B5B7" wp14:editId="388FF8F7">
+          <wp:inline distT="0" distB="0" distL="0" distR="0" wp14:anchorId="2ED0B5B7" wp14:editId="6B4EAF71">
             <wp:extent cx="6355665" cy="3575062"/>
             <wp:effectExtent l="0" t="0" r="7620" b="6350"/>
             <wp:docPr id="13" name="Imagem 13" descr="C:\Users\Samsung\AppData\Local\Temp\Rar$DRa6416.17016\Computadores.png"/>
@@ -4777,7 +4645,7 @@
                     </pic:cNvPicPr>
                   </pic:nvPicPr>
                   <pic:blipFill>
-                    <a:blip r:embed="rId19" cstate="print">
+                    <a:blip r:embed="rId20" cstate="print">
                       <a:extLst>
                         <a:ext uri="{28A0092B-C50C-407E-A947-70E740481C1C}">
                           <a14:useLocalDpi xmlns:a14="http://schemas.microsoft.com/office/drawing/2010/main" val="0"/>
@@ -4831,7 +4699,7 @@
         </w:rPr>
         <w:lastRenderedPageBreak/>
         <w:drawing>
-          <wp:inline distT="0" distB="0" distL="0" distR="0" wp14:anchorId="17D7F317" wp14:editId="2FD2799B">
+          <wp:inline distT="0" distB="0" distL="0" distR="0" wp14:anchorId="17D7F317" wp14:editId="0AAEB47C">
             <wp:extent cx="6347763" cy="3570617"/>
             <wp:effectExtent l="0" t="0" r="0" b="0"/>
             <wp:docPr id="12" name="Imagem 12" descr="C:\Users\Samsung\AppData\Local\Temp\Rar$DRa6416.17016\chamados.png"/>
@@ -4848,7 +4716,7 @@
                     </pic:cNvPicPr>
                   </pic:nvPicPr>
                   <pic:blipFill>
-                    <a:blip r:embed="rId20" cstate="print">
+                    <a:blip r:embed="rId21" cstate="print">
                       <a:extLst>
                         <a:ext uri="{28A0092B-C50C-407E-A947-70E740481C1C}">
                           <a14:useLocalDpi xmlns:a14="http://schemas.microsoft.com/office/drawing/2010/main" val="0"/>
@@ -4901,7 +4769,7 @@
           <w:szCs w:val="18"/>
         </w:rPr>
         <w:drawing>
-          <wp:inline distT="0" distB="0" distL="0" distR="0" wp14:anchorId="52958961" wp14:editId="40CA66B1">
+          <wp:inline distT="0" distB="0" distL="0" distR="0" wp14:anchorId="52958961" wp14:editId="3A091D1D">
             <wp:extent cx="6339865" cy="3566174"/>
             <wp:effectExtent l="0" t="0" r="3810" b="0"/>
             <wp:docPr id="11" name="Imagem 11" descr="C:\Users\Samsung\AppData\Local\Temp\Rar$DRa6416.17016\Cadastr.png"/>
@@ -4918,7 +4786,7 @@
                     </pic:cNvPicPr>
                   </pic:nvPicPr>
                   <pic:blipFill>
-                    <a:blip r:embed="rId21" cstate="print">
+                    <a:blip r:embed="rId22" cstate="print">
                       <a:extLst>
                         <a:ext uri="{28A0092B-C50C-407E-A947-70E740481C1C}">
                           <a14:useLocalDpi xmlns:a14="http://schemas.microsoft.com/office/drawing/2010/main" val="0"/>
@@ -5218,7 +5086,7 @@
                     <pic:cNvPicPr/>
                   </pic:nvPicPr>
                   <pic:blipFill>
-                    <a:blip r:embed="rId22">
+                    <a:blip r:embed="rId23">
                       <a:extLst>
                         <a:ext uri="{28A0092B-C50C-407E-A947-70E740481C1C}">
                           <a14:useLocalDpi xmlns:a14="http://schemas.microsoft.com/office/drawing/2010/main" val="0"/>
@@ -5954,7 +5822,7 @@
           <w:shd w:val="clear" w:color="auto" w:fill="FFFFFF"/>
         </w:rPr>
         <w:drawing>
-          <wp:inline distT="0" distB="0" distL="0" distR="0" wp14:anchorId="621DD1E7" wp14:editId="37869337">
+          <wp:inline distT="0" distB="0" distL="0" distR="0" wp14:anchorId="621DD1E7" wp14:editId="15CECFDD">
             <wp:extent cx="6336030" cy="4752340"/>
             <wp:effectExtent l="0" t="0" r="7620" b="0"/>
             <wp:docPr id="27" name="Imagem 27"/>
@@ -5969,7 +5837,7 @@
                     <pic:cNvPicPr/>
                   </pic:nvPicPr>
                   <pic:blipFill>
-                    <a:blip r:embed="rId23" cstate="print">
+                    <a:blip r:embed="rId24" cstate="print">
                       <a:extLst>
                         <a:ext uri="{28A0092B-C50C-407E-A947-70E740481C1C}">
                           <a14:useLocalDpi xmlns:a14="http://schemas.microsoft.com/office/drawing/2010/main" val="0"/>
@@ -7637,7 +7505,7 @@
                     <pic:cNvPicPr/>
                   </pic:nvPicPr>
                   <pic:blipFill>
-                    <a:blip r:embed="rId24"/>
+                    <a:blip r:embed="rId25"/>
                     <a:stretch>
                       <a:fillRect/>
                     </a:stretch>
@@ -7900,7 +7768,7 @@
                     </pic:cNvPicPr>
                   </pic:nvPicPr>
                   <pic:blipFill>
-                    <a:blip r:embed="rId25">
+                    <a:blip r:embed="rId26">
                       <a:extLst>
                         <a:ext uri="{28A0092B-C50C-407E-A947-70E740481C1C}">
                           <a14:useLocalDpi xmlns:a14="http://schemas.microsoft.com/office/drawing/2010/main" val="0"/>
@@ -8169,7 +8037,7 @@
                     <pic:cNvPicPr/>
                   </pic:nvPicPr>
                   <pic:blipFill>
-                    <a:blip r:embed="rId26"/>
+                    <a:blip r:embed="rId27"/>
                     <a:stretch>
                       <a:fillRect/>
                     </a:stretch>
@@ -8217,65 +8085,6 @@
             <wp:extent cx="6258798" cy="3200847"/>
             <wp:effectExtent l="0" t="0" r="0" b="0"/>
             <wp:docPr id="96" name="Imagem 96"/>
-            <wp:cNvGraphicFramePr>
-              <a:graphicFrameLocks xmlns:a="http://schemas.openxmlformats.org/drawingml/2006/main" noChangeAspect="1"/>
-            </wp:cNvGraphicFramePr>
-            <a:graphic xmlns:a="http://schemas.openxmlformats.org/drawingml/2006/main">
-              <a:graphicData uri="http://schemas.openxmlformats.org/drawingml/2006/picture">
-                <pic:pic xmlns:pic="http://schemas.openxmlformats.org/drawingml/2006/picture">
-                  <pic:nvPicPr>
-                    <pic:cNvPr id="1" name=""/>
-                    <pic:cNvPicPr/>
-                  </pic:nvPicPr>
-                  <pic:blipFill>
-                    <a:blip r:embed="rId27"/>
-                    <a:stretch>
-                      <a:fillRect/>
-                    </a:stretch>
-                  </pic:blipFill>
-                  <pic:spPr>
-                    <a:xfrm>
-                      <a:off x="0" y="0"/>
-                      <a:ext cx="6258798" cy="3200847"/>
-                    </a:xfrm>
-                    <a:prstGeom prst="rect">
-                      <a:avLst/>
-                    </a:prstGeom>
-                  </pic:spPr>
-                </pic:pic>
-              </a:graphicData>
-            </a:graphic>
-          </wp:inline>
-        </w:drawing>
-      </w:r>
-    </w:p>
-    <w:p>
-      <w:pPr>
-        <w:spacing w:before="0" w:after="0"/>
-        <w:jc w:val="both"/>
-        <w:textAlignment w:val="baseline"/>
-        <w:rPr>
-          <w:rFonts w:ascii="Segoe UI" w:eastAsia="Times New Roman" w:hAnsi="Segoe UI" w:cs="Segoe UI"/>
-          <w:color w:val="auto"/>
-          <w:kern w:val="0"/>
-          <w:sz w:val="18"/>
-          <w:szCs w:val="18"/>
-        </w:rPr>
-      </w:pPr>
-      <w:r>
-        <w:rPr>
-          <w:rFonts w:ascii="Segoe UI" w:eastAsia="Times New Roman" w:hAnsi="Segoe UI" w:cs="Segoe UI"/>
-          <w:noProof/>
-          <w:color w:val="auto"/>
-          <w:kern w:val="0"/>
-          <w:sz w:val="18"/>
-          <w:szCs w:val="18"/>
-        </w:rPr>
-        <w:drawing>
-          <wp:inline distT="0" distB="0" distL="0" distR="0" wp14:anchorId="4B2E5608" wp14:editId="4BA760DA">
-            <wp:extent cx="6182588" cy="781159"/>
-            <wp:effectExtent l="0" t="0" r="8890" b="0"/>
-            <wp:docPr id="97" name="Imagem 97"/>
             <wp:cNvGraphicFramePr>
               <a:graphicFrameLocks xmlns:a="http://schemas.openxmlformats.org/drawingml/2006/main" noChangeAspect="1"/>
             </wp:cNvGraphicFramePr>
@@ -8295,7 +8104,7 @@
                   <pic:spPr>
                     <a:xfrm>
                       <a:off x="0" y="0"/>
-                      <a:ext cx="6182588" cy="781159"/>
+                      <a:ext cx="6258798" cy="3200847"/>
                     </a:xfrm>
                     <a:prstGeom prst="rect">
                       <a:avLst/>
@@ -8311,7 +8120,7 @@
     <w:p>
       <w:pPr>
         <w:spacing w:before="0" w:after="0"/>
-        <w:jc w:val="center"/>
+        <w:jc w:val="both"/>
         <w:textAlignment w:val="baseline"/>
         <w:rPr>
           <w:rFonts w:ascii="Segoe UI" w:eastAsia="Times New Roman" w:hAnsi="Segoe UI" w:cs="Segoe UI"/>
@@ -8323,245 +8132,18 @@
       </w:pPr>
       <w:r>
         <w:rPr>
-          <w:rFonts w:ascii="Calibri" w:eastAsia="Times New Roman" w:hAnsi="Calibri" w:cs="Calibri"/>
-          <w:color w:val="auto"/>
-          <w:kern w:val="0"/>
-        </w:rPr>
-        <w:t> </w:t>
-      </w:r>
-    </w:p>
-    <w:p>
-      <w:pPr>
-        <w:spacing w:before="0" w:after="0"/>
-        <w:jc w:val="center"/>
-        <w:textAlignment w:val="baseline"/>
-        <w:rPr>
-          <w:rFonts w:ascii="Segoe UI" w:eastAsia="Times New Roman" w:hAnsi="Segoe UI" w:cs="Segoe UI"/>
+          <w:rFonts w:ascii="Segoe UI" w:eastAsia="Times New Roman" w:hAnsi="Segoe UI" w:cs="Segoe UI"/>
+          <w:noProof/>
           <w:color w:val="auto"/>
           <w:kern w:val="0"/>
           <w:sz w:val="18"/>
           <w:szCs w:val="18"/>
         </w:rPr>
-      </w:pPr>
-      <w:r>
-        <w:rPr>
-          <w:rFonts w:ascii="Calibri" w:eastAsia="Times New Roman" w:hAnsi="Calibri" w:cs="Calibri"/>
-          <w:color w:val="auto"/>
-          <w:kern w:val="0"/>
-        </w:rPr>
-        <w:t> </w:t>
-      </w:r>
-    </w:p>
-    <w:p>
-      <w:pPr>
-        <w:spacing w:before="0" w:after="0"/>
-        <w:jc w:val="right"/>
-        <w:textAlignment w:val="baseline"/>
-        <w:rPr>
-          <w:rFonts w:ascii="Segoe UI" w:eastAsia="Times New Roman" w:hAnsi="Segoe UI" w:cs="Segoe UI"/>
-          <w:color w:val="auto"/>
-          <w:kern w:val="0"/>
-          <w:sz w:val="18"/>
-          <w:szCs w:val="18"/>
-        </w:rPr>
-      </w:pPr>
-      <w:r>
-        <w:rPr>
-          <w:rFonts w:ascii="Segoe UI" w:eastAsia="Times New Roman" w:hAnsi="Segoe UI" w:cs="Segoe UI"/>
-          <w:b/>
-          <w:bCs/>
-          <w:color w:val="auto"/>
-          <w:kern w:val="0"/>
-          <w:sz w:val="14"/>
-          <w:szCs w:val="14"/>
-          <w:u w:val="single"/>
-        </w:rPr>
-        <w:t>https://github.com/InfoGuard-Solution/artefatos-supervision/blob/main/User's%20Story's.pdf</w:t>
-      </w:r>
-      <w:r>
-        <w:rPr>
-          <w:rFonts w:ascii="Segoe UI" w:eastAsia="Times New Roman" w:hAnsi="Segoe UI" w:cs="Segoe UI"/>
-          <w:color w:val="auto"/>
-          <w:kern w:val="0"/>
-          <w:sz w:val="14"/>
-          <w:szCs w:val="14"/>
-        </w:rPr>
-        <w:t> </w:t>
-      </w:r>
-    </w:p>
-    <w:p>
-      <w:pPr>
-        <w:spacing w:before="0" w:after="0"/>
-        <w:jc w:val="both"/>
-        <w:textAlignment w:val="baseline"/>
-        <w:rPr>
-          <w:rFonts w:ascii="Segoe UI" w:eastAsia="Times New Roman" w:hAnsi="Segoe UI" w:cs="Segoe UI"/>
-          <w:color w:val="auto"/>
-          <w:kern w:val="0"/>
-          <w:sz w:val="18"/>
-          <w:szCs w:val="18"/>
-        </w:rPr>
-      </w:pPr>
-    </w:p>
-    <w:p>
-      <w:pPr>
-        <w:spacing w:before="0" w:after="0"/>
-        <w:jc w:val="both"/>
-        <w:textAlignment w:val="baseline"/>
-        <w:rPr>
-          <w:rFonts w:ascii="Segoe UI" w:eastAsia="Times New Roman" w:hAnsi="Segoe UI" w:cs="Segoe UI"/>
-          <w:b/>
-          <w:bCs/>
-          <w:color w:val="2F5496"/>
-          <w:kern w:val="0"/>
-          <w:sz w:val="32"/>
-          <w:szCs w:val="32"/>
-        </w:rPr>
-      </w:pPr>
-    </w:p>
-    <w:p>
-      <w:pPr>
-        <w:spacing w:before="0" w:after="0"/>
-        <w:jc w:val="both"/>
-        <w:textAlignment w:val="baseline"/>
-        <w:rPr>
-          <w:rFonts w:ascii="Segoe UI" w:eastAsia="Times New Roman" w:hAnsi="Segoe UI" w:cs="Segoe UI"/>
-          <w:b/>
-          <w:bCs/>
-          <w:color w:val="2F5496"/>
-          <w:kern w:val="0"/>
-          <w:sz w:val="32"/>
-          <w:szCs w:val="32"/>
-        </w:rPr>
-      </w:pPr>
-    </w:p>
-    <w:p>
-      <w:pPr>
-        <w:spacing w:before="0" w:after="0"/>
-        <w:jc w:val="both"/>
-        <w:textAlignment w:val="baseline"/>
-        <w:rPr>
-          <w:rFonts w:ascii="Segoe UI" w:eastAsia="Times New Roman" w:hAnsi="Segoe UI" w:cs="Segoe UI"/>
-          <w:b/>
-          <w:bCs/>
-          <w:color w:val="2F5496"/>
-          <w:kern w:val="0"/>
-          <w:sz w:val="32"/>
-          <w:szCs w:val="32"/>
-        </w:rPr>
-      </w:pPr>
-    </w:p>
-    <w:p>
-      <w:pPr>
-        <w:spacing w:before="0" w:after="0"/>
-        <w:jc w:val="both"/>
-        <w:textAlignment w:val="baseline"/>
-        <w:rPr>
-          <w:rFonts w:ascii="Segoe UI" w:eastAsia="Times New Roman" w:hAnsi="Segoe UI" w:cs="Segoe UI"/>
-          <w:b/>
-          <w:bCs/>
-          <w:color w:val="2F5496"/>
-          <w:kern w:val="0"/>
-          <w:sz w:val="32"/>
-          <w:szCs w:val="32"/>
-        </w:rPr>
-      </w:pPr>
-    </w:p>
-    <w:p>
-      <w:pPr>
-        <w:spacing w:before="0" w:after="0"/>
-        <w:jc w:val="both"/>
-        <w:textAlignment w:val="baseline"/>
-        <w:rPr>
-          <w:rFonts w:ascii="Segoe UI" w:eastAsia="Times New Roman" w:hAnsi="Segoe UI" w:cs="Segoe UI"/>
-          <w:b/>
-          <w:bCs/>
-          <w:color w:val="2F5496"/>
-          <w:kern w:val="0"/>
-          <w:sz w:val="32"/>
-          <w:szCs w:val="32"/>
-        </w:rPr>
-      </w:pPr>
-    </w:p>
-    <w:p>
-      <w:pPr>
-        <w:spacing w:before="0" w:after="0"/>
-        <w:jc w:val="both"/>
-        <w:textAlignment w:val="baseline"/>
-        <w:rPr>
-          <w:rFonts w:ascii="Segoe UI" w:eastAsia="Times New Roman" w:hAnsi="Segoe UI" w:cs="Segoe UI"/>
-          <w:color w:val="2F5496"/>
-          <w:kern w:val="0"/>
-          <w:sz w:val="32"/>
-          <w:szCs w:val="32"/>
-        </w:rPr>
-      </w:pPr>
-      <w:proofErr w:type="spellStart"/>
-      <w:r>
-        <w:rPr>
-          <w:rFonts w:ascii="Segoe UI" w:eastAsia="Times New Roman" w:hAnsi="Segoe UI" w:cs="Segoe UI"/>
-          <w:b/>
-          <w:bCs/>
-          <w:color w:val="2F5496"/>
-          <w:kern w:val="0"/>
-          <w:sz w:val="32"/>
-          <w:szCs w:val="32"/>
-        </w:rPr>
-        <w:t>Proto-persona</w:t>
-      </w:r>
-      <w:proofErr w:type="spellEnd"/>
-      <w:r>
-        <w:rPr>
-          <w:rFonts w:ascii="Segoe UI" w:eastAsia="Times New Roman" w:hAnsi="Segoe UI" w:cs="Segoe UI"/>
-          <w:color w:val="2F5496"/>
-          <w:kern w:val="0"/>
-          <w:sz w:val="32"/>
-          <w:szCs w:val="32"/>
-        </w:rPr>
-        <w:t> </w:t>
-      </w:r>
-    </w:p>
-    <w:p>
-      <w:pPr>
-        <w:spacing w:before="0" w:after="0"/>
-        <w:jc w:val="both"/>
-        <w:textAlignment w:val="baseline"/>
-        <w:rPr>
-          <w:rFonts w:ascii="Segoe UI" w:eastAsia="Times New Roman" w:hAnsi="Segoe UI" w:cs="Segoe UI"/>
-          <w:color w:val="2F5496"/>
-          <w:kern w:val="0"/>
-          <w:sz w:val="32"/>
-          <w:szCs w:val="32"/>
-        </w:rPr>
-      </w:pPr>
-    </w:p>
-    <w:p>
-      <w:pPr>
-        <w:spacing w:before="0" w:after="0"/>
-        <w:jc w:val="center"/>
-        <w:textAlignment w:val="baseline"/>
-        <w:rPr>
-          <w:rFonts w:ascii="Segoe UI" w:eastAsia="Times New Roman" w:hAnsi="Segoe UI" w:cs="Segoe UI"/>
-          <w:color w:val="auto"/>
-          <w:kern w:val="0"/>
-          <w:sz w:val="18"/>
-          <w:szCs w:val="18"/>
-        </w:rPr>
-      </w:pPr>
-      <w:r>
-        <w:rPr>
-          <w:rFonts w:ascii="Segoe UI" w:eastAsia="Times New Roman" w:hAnsi="Segoe UI" w:cs="Segoe UI"/>
-          <w:noProof/>
-          <w:color w:val="auto"/>
-          <w:kern w:val="0"/>
-          <w:sz w:val="18"/>
-          <w:szCs w:val="18"/>
-        </w:rPr>
         <w:drawing>
-          <wp:inline distT="0" distB="0" distL="0" distR="0" wp14:anchorId="1B3116E2" wp14:editId="3BBCFDD8">
-            <wp:extent cx="6336030" cy="3241675"/>
-            <wp:effectExtent l="0" t="0" r="7620" b="0"/>
-            <wp:docPr id="98" name="Imagem 98"/>
+          <wp:inline distT="0" distB="0" distL="0" distR="0" wp14:anchorId="4B2E5608" wp14:editId="4BA760DA">
+            <wp:extent cx="6182588" cy="781159"/>
+            <wp:effectExtent l="0" t="0" r="8890" b="0"/>
+            <wp:docPr id="97" name="Imagem 97"/>
             <wp:cNvGraphicFramePr>
               <a:graphicFrameLocks xmlns:a="http://schemas.openxmlformats.org/drawingml/2006/main" noChangeAspect="1"/>
             </wp:cNvGraphicFramePr>
@@ -8581,7 +8163,7 @@
                   <pic:spPr>
                     <a:xfrm>
                       <a:off x="0" y="0"/>
-                      <a:ext cx="6336030" cy="3241675"/>
+                      <a:ext cx="6182588" cy="781159"/>
                     </a:xfrm>
                     <a:prstGeom prst="rect">
                       <a:avLst/>
@@ -8609,6 +8191,233 @@
       </w:pPr>
       <w:r>
         <w:rPr>
+          <w:rFonts w:ascii="Calibri" w:eastAsia="Times New Roman" w:hAnsi="Calibri" w:cs="Calibri"/>
+          <w:color w:val="auto"/>
+          <w:kern w:val="0"/>
+        </w:rPr>
+        <w:t> </w:t>
+      </w:r>
+    </w:p>
+    <w:p>
+      <w:pPr>
+        <w:spacing w:before="0" w:after="0"/>
+        <w:jc w:val="center"/>
+        <w:textAlignment w:val="baseline"/>
+        <w:rPr>
+          <w:rFonts w:ascii="Segoe UI" w:eastAsia="Times New Roman" w:hAnsi="Segoe UI" w:cs="Segoe UI"/>
+          <w:color w:val="auto"/>
+          <w:kern w:val="0"/>
+          <w:sz w:val="18"/>
+          <w:szCs w:val="18"/>
+        </w:rPr>
+      </w:pPr>
+      <w:r>
+        <w:rPr>
+          <w:rFonts w:ascii="Calibri" w:eastAsia="Times New Roman" w:hAnsi="Calibri" w:cs="Calibri"/>
+          <w:color w:val="auto"/>
+          <w:kern w:val="0"/>
+        </w:rPr>
+        <w:t> </w:t>
+      </w:r>
+    </w:p>
+    <w:p>
+      <w:pPr>
+        <w:spacing w:before="0" w:after="0"/>
+        <w:jc w:val="right"/>
+        <w:textAlignment w:val="baseline"/>
+        <w:rPr>
+          <w:rFonts w:ascii="Segoe UI" w:eastAsia="Times New Roman" w:hAnsi="Segoe UI" w:cs="Segoe UI"/>
+          <w:color w:val="auto"/>
+          <w:kern w:val="0"/>
+          <w:sz w:val="18"/>
+          <w:szCs w:val="18"/>
+        </w:rPr>
+      </w:pPr>
+      <w:r>
+        <w:rPr>
+          <w:rFonts w:ascii="Segoe UI" w:eastAsia="Times New Roman" w:hAnsi="Segoe UI" w:cs="Segoe UI"/>
+          <w:b/>
+          <w:bCs/>
+          <w:color w:val="auto"/>
+          <w:kern w:val="0"/>
+          <w:sz w:val="14"/>
+          <w:szCs w:val="14"/>
+          <w:u w:val="single"/>
+        </w:rPr>
+        <w:t>https://github.com/InfoGuard-Solution/artefatos-supervision/blob/main/User's%20Story's.pdf</w:t>
+      </w:r>
+      <w:r>
+        <w:rPr>
+          <w:rFonts w:ascii="Segoe UI" w:eastAsia="Times New Roman" w:hAnsi="Segoe UI" w:cs="Segoe UI"/>
+          <w:color w:val="auto"/>
+          <w:kern w:val="0"/>
+          <w:sz w:val="14"/>
+          <w:szCs w:val="14"/>
+        </w:rPr>
+        <w:t> </w:t>
+      </w:r>
+    </w:p>
+    <w:p>
+      <w:pPr>
+        <w:spacing w:before="0" w:after="0"/>
+        <w:jc w:val="both"/>
+        <w:textAlignment w:val="baseline"/>
+        <w:rPr>
+          <w:rFonts w:ascii="Segoe UI" w:eastAsia="Times New Roman" w:hAnsi="Segoe UI" w:cs="Segoe UI"/>
+          <w:color w:val="auto"/>
+          <w:kern w:val="0"/>
+          <w:sz w:val="18"/>
+          <w:szCs w:val="18"/>
+        </w:rPr>
+      </w:pPr>
+    </w:p>
+    <w:p>
+      <w:pPr>
+        <w:spacing w:before="0" w:after="0"/>
+        <w:jc w:val="both"/>
+        <w:textAlignment w:val="baseline"/>
+        <w:rPr>
+          <w:rFonts w:ascii="Segoe UI" w:eastAsia="Times New Roman" w:hAnsi="Segoe UI" w:cs="Segoe UI"/>
+          <w:b/>
+          <w:bCs/>
+          <w:color w:val="2F5496"/>
+          <w:kern w:val="0"/>
+          <w:sz w:val="32"/>
+          <w:szCs w:val="32"/>
+        </w:rPr>
+      </w:pPr>
+    </w:p>
+    <w:p>
+      <w:pPr>
+        <w:spacing w:before="0" w:after="0"/>
+        <w:jc w:val="both"/>
+        <w:textAlignment w:val="baseline"/>
+        <w:rPr>
+          <w:rFonts w:ascii="Segoe UI" w:eastAsia="Times New Roman" w:hAnsi="Segoe UI" w:cs="Segoe UI"/>
+          <w:b/>
+          <w:bCs/>
+          <w:color w:val="2F5496"/>
+          <w:kern w:val="0"/>
+          <w:sz w:val="32"/>
+          <w:szCs w:val="32"/>
+        </w:rPr>
+      </w:pPr>
+    </w:p>
+    <w:p>
+      <w:pPr>
+        <w:spacing w:before="0" w:after="0"/>
+        <w:jc w:val="both"/>
+        <w:textAlignment w:val="baseline"/>
+        <w:rPr>
+          <w:rFonts w:ascii="Segoe UI" w:eastAsia="Times New Roman" w:hAnsi="Segoe UI" w:cs="Segoe UI"/>
+          <w:b/>
+          <w:bCs/>
+          <w:color w:val="2F5496"/>
+          <w:kern w:val="0"/>
+          <w:sz w:val="32"/>
+          <w:szCs w:val="32"/>
+        </w:rPr>
+      </w:pPr>
+    </w:p>
+    <w:p>
+      <w:pPr>
+        <w:spacing w:before="0" w:after="0"/>
+        <w:jc w:val="both"/>
+        <w:textAlignment w:val="baseline"/>
+        <w:rPr>
+          <w:rFonts w:ascii="Segoe UI" w:eastAsia="Times New Roman" w:hAnsi="Segoe UI" w:cs="Segoe UI"/>
+          <w:b/>
+          <w:bCs/>
+          <w:color w:val="2F5496"/>
+          <w:kern w:val="0"/>
+          <w:sz w:val="32"/>
+          <w:szCs w:val="32"/>
+        </w:rPr>
+      </w:pPr>
+    </w:p>
+    <w:p>
+      <w:pPr>
+        <w:spacing w:before="0" w:after="0"/>
+        <w:jc w:val="both"/>
+        <w:textAlignment w:val="baseline"/>
+        <w:rPr>
+          <w:rFonts w:ascii="Segoe UI" w:eastAsia="Times New Roman" w:hAnsi="Segoe UI" w:cs="Segoe UI"/>
+          <w:b/>
+          <w:bCs/>
+          <w:color w:val="2F5496"/>
+          <w:kern w:val="0"/>
+          <w:sz w:val="32"/>
+          <w:szCs w:val="32"/>
+        </w:rPr>
+      </w:pPr>
+    </w:p>
+    <w:p>
+      <w:pPr>
+        <w:spacing w:before="0" w:after="0"/>
+        <w:jc w:val="both"/>
+        <w:textAlignment w:val="baseline"/>
+        <w:rPr>
+          <w:rFonts w:ascii="Segoe UI" w:eastAsia="Times New Roman" w:hAnsi="Segoe UI" w:cs="Segoe UI"/>
+          <w:color w:val="2F5496"/>
+          <w:kern w:val="0"/>
+          <w:sz w:val="32"/>
+          <w:szCs w:val="32"/>
+        </w:rPr>
+      </w:pPr>
+      <w:proofErr w:type="spellStart"/>
+      <w:r>
+        <w:rPr>
+          <w:rFonts w:ascii="Segoe UI" w:eastAsia="Times New Roman" w:hAnsi="Segoe UI" w:cs="Segoe UI"/>
+          <w:b/>
+          <w:bCs/>
+          <w:color w:val="2F5496"/>
+          <w:kern w:val="0"/>
+          <w:sz w:val="32"/>
+          <w:szCs w:val="32"/>
+        </w:rPr>
+        <w:t>Proto-persona</w:t>
+      </w:r>
+      <w:proofErr w:type="spellEnd"/>
+      <w:r>
+        <w:rPr>
+          <w:rFonts w:ascii="Segoe UI" w:eastAsia="Times New Roman" w:hAnsi="Segoe UI" w:cs="Segoe UI"/>
+          <w:color w:val="2F5496"/>
+          <w:kern w:val="0"/>
+          <w:sz w:val="32"/>
+          <w:szCs w:val="32"/>
+        </w:rPr>
+        <w:t> </w:t>
+      </w:r>
+    </w:p>
+    <w:p>
+      <w:pPr>
+        <w:spacing w:before="0" w:after="0"/>
+        <w:jc w:val="both"/>
+        <w:textAlignment w:val="baseline"/>
+        <w:rPr>
+          <w:rFonts w:ascii="Segoe UI" w:eastAsia="Times New Roman" w:hAnsi="Segoe UI" w:cs="Segoe UI"/>
+          <w:color w:val="2F5496"/>
+          <w:kern w:val="0"/>
+          <w:sz w:val="32"/>
+          <w:szCs w:val="32"/>
+        </w:rPr>
+      </w:pPr>
+    </w:p>
+    <w:p>
+      <w:pPr>
+        <w:spacing w:before="0" w:after="0"/>
+        <w:jc w:val="center"/>
+        <w:textAlignment w:val="baseline"/>
+        <w:rPr>
+          <w:rFonts w:ascii="Segoe UI" w:eastAsia="Times New Roman" w:hAnsi="Segoe UI" w:cs="Segoe UI"/>
+          <w:color w:val="auto"/>
+          <w:kern w:val="0"/>
+          <w:sz w:val="18"/>
+          <w:szCs w:val="18"/>
+        </w:rPr>
+      </w:pPr>
+      <w:r>
+        <w:rPr>
           <w:rFonts w:ascii="Segoe UI" w:eastAsia="Times New Roman" w:hAnsi="Segoe UI" w:cs="Segoe UI"/>
           <w:noProof/>
           <w:color w:val="auto"/>
@@ -8617,10 +8426,10 @@
           <w:szCs w:val="18"/>
         </w:rPr>
         <w:drawing>
-          <wp:inline distT="0" distB="0" distL="0" distR="0" wp14:anchorId="2DE8E953" wp14:editId="3AAD4644">
-            <wp:extent cx="6336030" cy="3266440"/>
+          <wp:inline distT="0" distB="0" distL="0" distR="0" wp14:anchorId="1B3116E2" wp14:editId="3BBCFDD8">
+            <wp:extent cx="6336030" cy="3241675"/>
             <wp:effectExtent l="0" t="0" r="7620" b="0"/>
-            <wp:docPr id="99" name="Imagem 99"/>
+            <wp:docPr id="98" name="Imagem 98"/>
             <wp:cNvGraphicFramePr>
               <a:graphicFrameLocks xmlns:a="http://schemas.openxmlformats.org/drawingml/2006/main" noChangeAspect="1"/>
             </wp:cNvGraphicFramePr>
@@ -8640,6 +8449,65 @@
                   <pic:spPr>
                     <a:xfrm>
                       <a:off x="0" y="0"/>
+                      <a:ext cx="6336030" cy="3241675"/>
+                    </a:xfrm>
+                    <a:prstGeom prst="rect">
+                      <a:avLst/>
+                    </a:prstGeom>
+                  </pic:spPr>
+                </pic:pic>
+              </a:graphicData>
+            </a:graphic>
+          </wp:inline>
+        </w:drawing>
+      </w:r>
+    </w:p>
+    <w:p>
+      <w:pPr>
+        <w:spacing w:before="0" w:after="0"/>
+        <w:jc w:val="center"/>
+        <w:textAlignment w:val="baseline"/>
+        <w:rPr>
+          <w:rFonts w:ascii="Segoe UI" w:eastAsia="Times New Roman" w:hAnsi="Segoe UI" w:cs="Segoe UI"/>
+          <w:color w:val="auto"/>
+          <w:kern w:val="0"/>
+          <w:sz w:val="18"/>
+          <w:szCs w:val="18"/>
+        </w:rPr>
+      </w:pPr>
+      <w:r>
+        <w:rPr>
+          <w:rFonts w:ascii="Segoe UI" w:eastAsia="Times New Roman" w:hAnsi="Segoe UI" w:cs="Segoe UI"/>
+          <w:noProof/>
+          <w:color w:val="auto"/>
+          <w:kern w:val="0"/>
+          <w:sz w:val="18"/>
+          <w:szCs w:val="18"/>
+        </w:rPr>
+        <w:drawing>
+          <wp:inline distT="0" distB="0" distL="0" distR="0" wp14:anchorId="2DE8E953" wp14:editId="3AAD4644">
+            <wp:extent cx="6336030" cy="3266440"/>
+            <wp:effectExtent l="0" t="0" r="7620" b="0"/>
+            <wp:docPr id="99" name="Imagem 99"/>
+            <wp:cNvGraphicFramePr>
+              <a:graphicFrameLocks xmlns:a="http://schemas.openxmlformats.org/drawingml/2006/main" noChangeAspect="1"/>
+            </wp:cNvGraphicFramePr>
+            <a:graphic xmlns:a="http://schemas.openxmlformats.org/drawingml/2006/main">
+              <a:graphicData uri="http://schemas.openxmlformats.org/drawingml/2006/picture">
+                <pic:pic xmlns:pic="http://schemas.openxmlformats.org/drawingml/2006/picture">
+                  <pic:nvPicPr>
+                    <pic:cNvPr id="1" name=""/>
+                    <pic:cNvPicPr/>
+                  </pic:nvPicPr>
+                  <pic:blipFill>
+                    <a:blip r:embed="rId31"/>
+                    <a:stretch>
+                      <a:fillRect/>
+                    </a:stretch>
+                  </pic:blipFill>
+                  <pic:spPr>
+                    <a:xfrm>
+                      <a:off x="0" y="0"/>
                       <a:ext cx="6336030" cy="3266440"/>
                     </a:xfrm>
                     <a:prstGeom prst="rect">
@@ -8862,8 +8730,6 @@
       <w:r>
         <w:rPr>
           <w:rFonts w:ascii="Segoe UI" w:eastAsia="Times New Roman" w:hAnsi="Segoe UI" w:cs="Segoe UI"/>
-          <w:b/>
-          <w:bCs/>
           <w:noProof/>
           <w:color w:val="2F5496"/>
           <w:kern w:val="0"/>
@@ -8871,10 +8737,10 @@
           <w:szCs w:val="32"/>
         </w:rPr>
         <w:drawing>
-          <wp:inline distT="0" distB="0" distL="0" distR="0" wp14:anchorId="53AC5FE9" wp14:editId="2100D20A">
-            <wp:extent cx="6332220" cy="5356860"/>
-            <wp:effectExtent l="0" t="0" r="0" b="0"/>
-            <wp:docPr id="1174604935" name="Imagem 2"/>
+          <wp:inline distT="0" distB="0" distL="0" distR="0" wp14:anchorId="3C0C85F0" wp14:editId="2EBCDE98">
+            <wp:extent cx="6336030" cy="4066540"/>
+            <wp:effectExtent l="0" t="0" r="7620" b="0"/>
+            <wp:docPr id="431947377" name="Imagem 3" descr="Diagrama, Desenho técnico&#10;&#10;Descrição gerada automaticamente"/>
             <wp:cNvGraphicFramePr>
               <a:graphicFrameLocks xmlns:a="http://schemas.openxmlformats.org/drawingml/2006/main" noChangeAspect="1"/>
             </wp:cNvGraphicFramePr>
@@ -8882,36 +8748,29 @@
               <a:graphicData uri="http://schemas.openxmlformats.org/drawingml/2006/picture">
                 <pic:pic xmlns:pic="http://schemas.openxmlformats.org/drawingml/2006/picture">
                   <pic:nvPicPr>
-                    <pic:cNvPr id="0" name="Picture 2"/>
-                    <pic:cNvPicPr>
-                      <a:picLocks noChangeAspect="1" noChangeArrowheads="1"/>
-                    </pic:cNvPicPr>
+                    <pic:cNvPr id="431947377" name="Imagem 3" descr="Diagrama, Desenho técnico&#10;&#10;Descrição gerada automaticamente"/>
+                    <pic:cNvPicPr/>
                   </pic:nvPicPr>
                   <pic:blipFill>
-                    <a:blip r:embed="rId31" cstate="print">
+                    <a:blip r:embed="rId32" cstate="print">
                       <a:extLst>
                         <a:ext uri="{28A0092B-C50C-407E-A947-70E740481C1C}">
                           <a14:useLocalDpi xmlns:a14="http://schemas.microsoft.com/office/drawing/2010/main" val="0"/>
                         </a:ext>
                       </a:extLst>
                     </a:blip>
-                    <a:srcRect/>
                     <a:stretch>
                       <a:fillRect/>
                     </a:stretch>
                   </pic:blipFill>
-                  <pic:spPr bwMode="auto">
+                  <pic:spPr>
                     <a:xfrm>
                       <a:off x="0" y="0"/>
-                      <a:ext cx="6332220" cy="5356860"/>
+                      <a:ext cx="6336030" cy="4066540"/>
                     </a:xfrm>
                     <a:prstGeom prst="rect">
                       <a:avLst/>
                     </a:prstGeom>
-                    <a:noFill/>
-                    <a:ln>
-                      <a:noFill/>
-                    </a:ln>
                   </pic:spPr>
                 </pic:pic>
               </a:graphicData>
@@ -9143,15 +9002,64 @@
           <w:szCs w:val="32"/>
         </w:rPr>
       </w:pPr>
-      <w:r>
-        <w:rPr>
-          <w:rFonts w:ascii="Segoe UI" w:hAnsi="Segoe UI" w:cs="Segoe UI"/>
-          <w:b/>
-          <w:bCs/>
-          <w:color w:val="2F5496"/>
-          <w:sz w:val="32"/>
-          <w:szCs w:val="32"/>
-        </w:rPr>
+    </w:p>
+    <w:p>
+      <w:pPr>
+        <w:pStyle w:val="paragraph"/>
+        <w:spacing w:before="0" w:beforeAutospacing="0" w:after="0" w:afterAutospacing="0"/>
+        <w:jc w:val="both"/>
+        <w:textAlignment w:val="baseline"/>
+        <w:rPr>
+          <w:rFonts w:ascii="Segoe UI" w:hAnsi="Segoe UI" w:cs="Segoe UI"/>
+          <w:b/>
+          <w:bCs/>
+          <w:color w:val="2F5496"/>
+          <w:sz w:val="32"/>
+          <w:szCs w:val="32"/>
+        </w:rPr>
+      </w:pPr>
+    </w:p>
+    <w:p>
+      <w:pPr>
+        <w:pStyle w:val="paragraph"/>
+        <w:spacing w:before="0" w:beforeAutospacing="0" w:after="0" w:afterAutospacing="0"/>
+        <w:jc w:val="both"/>
+        <w:textAlignment w:val="baseline"/>
+        <w:rPr>
+          <w:rFonts w:ascii="Segoe UI" w:hAnsi="Segoe UI" w:cs="Segoe UI"/>
+          <w:b/>
+          <w:bCs/>
+          <w:color w:val="2F5496"/>
+          <w:sz w:val="32"/>
+          <w:szCs w:val="32"/>
+        </w:rPr>
+      </w:pPr>
+    </w:p>
+    <w:p>
+      <w:pPr>
+        <w:pStyle w:val="paragraph"/>
+        <w:spacing w:before="0" w:beforeAutospacing="0" w:after="0" w:afterAutospacing="0"/>
+        <w:jc w:val="both"/>
+        <w:textAlignment w:val="baseline"/>
+        <w:rPr>
+          <w:rFonts w:ascii="Segoe UI" w:hAnsi="Segoe UI" w:cs="Segoe UI"/>
+          <w:b/>
+          <w:bCs/>
+          <w:color w:val="2F5496"/>
+          <w:sz w:val="32"/>
+          <w:szCs w:val="32"/>
+        </w:rPr>
+      </w:pPr>
+      <w:r>
+        <w:rPr>
+          <w:rFonts w:ascii="Segoe UI" w:hAnsi="Segoe UI" w:cs="Segoe UI"/>
+          <w:b/>
+          <w:bCs/>
+          <w:color w:val="2F5496"/>
+          <w:sz w:val="32"/>
+          <w:szCs w:val="32"/>
+        </w:rPr>
+        <w:lastRenderedPageBreak/>
         <w:t>BPMN</w:t>
       </w:r>
     </w:p>
@@ -9212,7 +9120,7 @@
                     </pic:cNvPicPr>
                   </pic:nvPicPr>
                   <pic:blipFill>
-                    <a:blip r:embed="rId32" cstate="print">
+                    <a:blip r:embed="rId33" cstate="print">
                       <a:extLst>
                         <a:ext uri="{28A0092B-C50C-407E-A947-70E740481C1C}">
                           <a14:useLocalDpi xmlns:a14="http://schemas.microsoft.com/office/drawing/2010/main" val="0"/>
@@ -9245,9 +9153,9 @@
       </w:r>
     </w:p>
     <w:sectPr>
-      <w:headerReference w:type="even" r:id="rId33"/>
-      <w:headerReference w:type="default" r:id="rId34"/>
-      <w:headerReference w:type="first" r:id="rId35"/>
+      <w:headerReference w:type="even" r:id="rId34"/>
+      <w:headerReference w:type="default" r:id="rId35"/>
+      <w:headerReference w:type="first" r:id="rId36"/>
       <w:pgSz w:w="11906" w:h="16838" w:code="9"/>
       <w:pgMar w:top="964" w:right="964" w:bottom="964" w:left="964" w:header="709" w:footer="709" w:gutter="0"/>
       <w:pgNumType w:start="0"/>
@@ -15028,6 +14936,26 @@
 </file>
 
 <file path=customXml/item3.xml><?xml version="1.0" encoding="utf-8"?>
+<?mso-contentType ?>
+<FormTemplates xmlns="http://schemas.microsoft.com/sharepoint/v3/contenttype/forms">
+  <Display>DocumentLibraryForm</Display>
+  <Edit>DocumentLibraryForm</Edit>
+  <New>DocumentLibraryForm</New>
+</FormTemplates>
+</file>
+
+<file path=customXml/item4.xml><?xml version="1.0" encoding="utf-8"?>
+<p:properties xmlns:p="http://schemas.microsoft.com/office/2006/metadata/properties" xmlns:xsi="http://www.w3.org/2001/XMLSchema-instance" xmlns:pc="http://schemas.microsoft.com/office/infopath/2007/PartnerControls">
+  <documentManagement>
+    <lcf76f155ced4ddcb4097134ff3c332f xmlns="0a53ad5e-08cc-4fba-9df9-747b79db3e02">
+      <Terms xmlns="http://schemas.microsoft.com/office/infopath/2007/PartnerControls"/>
+    </lcf76f155ced4ddcb4097134ff3c332f>
+    <TaxCatchAll xmlns="99f50afe-28e2-457c-9852-048361d66aad" xsi:nil="true"/>
+  </documentManagement>
+</p:properties>
+</file>
+
+<file path=customXml/item5.xml><?xml version="1.0" encoding="utf-8"?>
 <ct:contentTypeSchema xmlns:ct="http://schemas.microsoft.com/office/2006/metadata/contentType" xmlns:ma="http://schemas.microsoft.com/office/2006/metadata/properties/metaAttributes" ct:_="" ma:_="" ma:contentTypeName="Documento" ma:contentTypeID="0x0101007F8ECE7139958D46ABEDA89D12B90CBF" ma:contentTypeVersion="12" ma:contentTypeDescription="Crie um novo documento." ma:contentTypeScope="" ma:versionID="504e4214042ae000646439f7e69e4742">
   <xsd:schema xmlns:xsd="http://www.w3.org/2001/XMLSchema" xmlns:xs="http://www.w3.org/2001/XMLSchema" xmlns:p="http://schemas.microsoft.com/office/2006/metadata/properties" xmlns:ns2="0a53ad5e-08cc-4fba-9df9-747b79db3e02" xmlns:ns3="99f50afe-28e2-457c-9852-048361d66aad" targetNamespace="http://schemas.microsoft.com/office/2006/metadata/properties" ma:root="true" ma:fieldsID="858e620b6131f334f565d79b87bb2368" ns2:_="" ns3:_="">
     <xsd:import namespace="0a53ad5e-08cc-4fba-9df9-747b79db3e02"/>
@@ -15222,26 +15150,6 @@
 </ct:contentTypeSchema>
 </file>
 
-<file path=customXml/item4.xml><?xml version="1.0" encoding="utf-8"?>
-<p:properties xmlns:p="http://schemas.microsoft.com/office/2006/metadata/properties" xmlns:xsi="http://www.w3.org/2001/XMLSchema-instance" xmlns:pc="http://schemas.microsoft.com/office/infopath/2007/PartnerControls">
-  <documentManagement>
-    <lcf76f155ced4ddcb4097134ff3c332f xmlns="0a53ad5e-08cc-4fba-9df9-747b79db3e02">
-      <Terms xmlns="http://schemas.microsoft.com/office/infopath/2007/PartnerControls"/>
-    </lcf76f155ced4ddcb4097134ff3c332f>
-    <TaxCatchAll xmlns="99f50afe-28e2-457c-9852-048361d66aad" xsi:nil="true"/>
-  </documentManagement>
-</p:properties>
-</file>
-
-<file path=customXml/item5.xml><?xml version="1.0" encoding="utf-8"?>
-<?mso-contentType ?>
-<FormTemplates xmlns="http://schemas.microsoft.com/sharepoint/v3/contenttype/forms">
-  <Display>DocumentLibraryForm</Display>
-  <Edit>DocumentLibraryForm</Edit>
-  <New>DocumentLibraryForm</New>
-</FormTemplates>
-</file>
-
 <file path=customXml/itemProps1.xml><?xml version="1.0" encoding="utf-8"?>
 <ds:datastoreItem xmlns:ds="http://schemas.openxmlformats.org/officeDocument/2006/customXml" ds:itemID="{55AF091B-3C7A-41E3-B477-F2FDAA23CFDA}">
   <ds:schemaRefs>
@@ -15259,6 +15167,25 @@
 </file>
 
 <file path=customXml/itemProps3.xml><?xml version="1.0" encoding="utf-8"?>
+<ds:datastoreItem xmlns:ds="http://schemas.openxmlformats.org/officeDocument/2006/customXml" ds:itemID="{B52C9AD5-4F18-4494-A12B-C11EA8399E21}">
+  <ds:schemaRefs>
+    <ds:schemaRef ds:uri="http://schemas.microsoft.com/sharepoint/v3/contenttype/forms"/>
+  </ds:schemaRefs>
+</ds:datastoreItem>
+</file>
+
+<file path=customXml/itemProps4.xml><?xml version="1.0" encoding="utf-8"?>
+<ds:datastoreItem xmlns:ds="http://schemas.openxmlformats.org/officeDocument/2006/customXml" ds:itemID="{79054B02-B215-46AC-9176-544339E93661}">
+  <ds:schemaRefs>
+    <ds:schemaRef ds:uri="http://schemas.microsoft.com/office/2006/metadata/properties"/>
+    <ds:schemaRef ds:uri="http://schemas.microsoft.com/office/infopath/2007/PartnerControls"/>
+    <ds:schemaRef ds:uri="0a53ad5e-08cc-4fba-9df9-747b79db3e02"/>
+    <ds:schemaRef ds:uri="99f50afe-28e2-457c-9852-048361d66aad"/>
+  </ds:schemaRefs>
+</ds:datastoreItem>
+</file>
+
+<file path=customXml/itemProps5.xml><?xml version="1.0" encoding="utf-8"?>
 <ds:datastoreItem xmlns:ds="http://schemas.openxmlformats.org/officeDocument/2006/customXml" ds:itemID="{8B299A9B-9EFB-406E-955B-E4E23C7F5805}">
   <ds:schemaRefs>
     <ds:schemaRef ds:uri="http://schemas.microsoft.com/office/2006/metadata/contentType"/>
@@ -15275,23 +15202,4 @@
     <ds:schemaRef ds:uri="http://schemas.microsoft.com/internal/obd"/>
   </ds:schemaRefs>
 </ds:datastoreItem>
-</file>
-
-<file path=customXml/itemProps4.xml><?xml version="1.0" encoding="utf-8"?>
-<ds:datastoreItem xmlns:ds="http://schemas.openxmlformats.org/officeDocument/2006/customXml" ds:itemID="{79054B02-B215-46AC-9176-544339E93661}">
-  <ds:schemaRefs>
-    <ds:schemaRef ds:uri="http://schemas.microsoft.com/office/2006/metadata/properties"/>
-    <ds:schemaRef ds:uri="http://schemas.microsoft.com/office/infopath/2007/PartnerControls"/>
-    <ds:schemaRef ds:uri="0a53ad5e-08cc-4fba-9df9-747b79db3e02"/>
-    <ds:schemaRef ds:uri="99f50afe-28e2-457c-9852-048361d66aad"/>
-  </ds:schemaRefs>
-</ds:datastoreItem>
-</file>
-
-<file path=customXml/itemProps5.xml><?xml version="1.0" encoding="utf-8"?>
-<ds:datastoreItem xmlns:ds="http://schemas.openxmlformats.org/officeDocument/2006/customXml" ds:itemID="{B52C9AD5-4F18-4494-A12B-C11EA8399E21}">
-  <ds:schemaRefs>
-    <ds:schemaRef ds:uri="http://schemas.microsoft.com/sharepoint/v3/contenttype/forms"/>
-  </ds:schemaRefs>
-</ds:datastoreItem>
 </file>
</xml_diff>